<commit_message>
Latest file structure for 2017-2018
</commit_message>
<xml_diff>
--- a/Reports/Progress report 6 TRC ABT MSE Phase July 2017.docx
+++ b/Reports/Progress report 6 TRC ABT MSE Phase July 2017.docx
@@ -11,6 +11,8 @@
           <w:sz w:val="26"/>
         </w:rPr>
       </w:pPr>
+      <w:bookmarkStart w:id="0" w:name="_GoBack"/>
+      <w:bookmarkEnd w:id="0"/>
       <w:r>
         <w:rPr>
           <w:rFonts w:ascii="Calibri" w:eastAsia="Calibri" w:hAnsi="Calibri" w:cs="Calibri"/>
@@ -299,10 +301,10 @@
       </w:pPr>
       <w:r>
         <w:object w:dxaOrig="7875" w:dyaOrig="5249">
-          <v:rect id="rectole0000000000" o:spid="_x0000_i1025" style="width:393.75pt;height:262.5pt" o:ole="" o:preferrelative="t" stroked="f">
+          <v:rect id="rectole0000000000" o:spid="_x0000_i1025" style="width:394pt;height:262pt" o:ole="" o:preferrelative="t" stroked="f">
             <v:imagedata r:id="rId6" o:title=""/>
           </v:rect>
-          <o:OLEObject Type="Embed" ProgID="StaticMetafile" ShapeID="rectole0000000000" DrawAspect="Content" ObjectID="_1561455101" r:id="rId7"/>
+          <o:OLEObject Type="Embed" ProgID="StaticMetafile" ShapeID="rectole0000000000" DrawAspect="Content" ObjectID="_1578898816" r:id="rId7"/>
         </w:object>
       </w:r>
     </w:p>
@@ -318,7 +320,19 @@
         <w:rPr>
           <w:rFonts w:ascii="Calibri" w:eastAsia="Calibri" w:hAnsi="Calibri" w:cs="Calibri"/>
         </w:rPr>
-        <w:t xml:space="preserve">Figure 1. MSE status </w:t>
+        <w:t>Figure 1. MSE status</w:t>
+      </w:r>
+      <w:r>
+        <w:rPr>
+          <w:rFonts w:ascii="Calibri" w:eastAsia="Calibri" w:hAnsi="Calibri" w:cs="Calibri"/>
+        </w:rPr>
+        <w:t>.</w:t>
+      </w:r>
+      <w:r>
+        <w:rPr>
+          <w:rFonts w:ascii="Calibri" w:eastAsia="Calibri" w:hAnsi="Calibri" w:cs="Calibri"/>
+        </w:rPr>
+        <w:t xml:space="preserve"> </w:t>
       </w:r>
       <w:r>
         <w:rPr>
@@ -367,16 +381,7 @@
           <w:color w:val="000000"/>
           <w:sz w:val="24"/>
         </w:rPr>
-        <w:t xml:space="preserve"> 2016 - Feb</w:t>
-      </w:r>
-      <w:r>
-        <w:rPr>
-          <w:rFonts w:ascii="Cambria" w:eastAsia="Cambria" w:hAnsi="Cambria" w:cs="Cambria"/>
-          <w:b/>
-          <w:color w:val="000000"/>
-          <w:sz w:val="24"/>
-        </w:rPr>
-        <w:t xml:space="preserve"> 2017)</w:t>
+        <w:t xml:space="preserve"> 2016 - Feb 2017)</w:t>
       </w:r>
     </w:p>
     <w:p>
@@ -447,13 +452,7 @@
         <w:rPr>
           <w:rFonts w:eastAsia="Calibri" w:cstheme="minorHAnsi"/>
         </w:rPr>
-        <w:t xml:space="preserve">- The fishery, survey, tagging and stock of origin data were formatted for </w:t>
-      </w:r>
-      <w:r>
-        <w:rPr>
-          <w:rFonts w:eastAsia="Calibri" w:cstheme="minorHAnsi"/>
-        </w:rPr>
-        <w:t xml:space="preserve">the operating model </w:t>
+        <w:t xml:space="preserve">- The fishery, survey, tagging and stock of origin data were formatted for the operating model </w:t>
       </w:r>
     </w:p>
     <w:p>
@@ -480,21 +479,7 @@
             <w:rStyle w:val="Hyperlink"/>
             <w:rFonts w:eastAsia="Calibri" w:cstheme="minorHAnsi"/>
           </w:rPr>
-          <w:t>A draft SCRS pa</w:t>
-        </w:r>
-        <w:r>
-          <w:rPr>
-            <w:rStyle w:val="Hyperlink"/>
-            <w:rFonts w:eastAsia="Calibri" w:cstheme="minorHAnsi"/>
-          </w:rPr>
-          <w:t>p</w:t>
-        </w:r>
-        <w:r>
-          <w:rPr>
-            <w:rStyle w:val="Hyperlink"/>
-            <w:rFonts w:eastAsia="Calibri" w:cstheme="minorHAnsi"/>
-          </w:rPr>
-          <w:t>er</w:t>
+          <w:t>A draft SCRS paper</w:t>
         </w:r>
       </w:hyperlink>
       <w:r>
@@ -534,21 +519,7 @@
             <w:rStyle w:val="Hyperlink"/>
             <w:rFonts w:eastAsia="Calibri" w:cstheme="minorHAnsi"/>
           </w:rPr>
-          <w:t>meta-data su</w:t>
-        </w:r>
-        <w:r>
-          <w:rPr>
-            <w:rStyle w:val="Hyperlink"/>
-            <w:rFonts w:eastAsia="Calibri" w:cstheme="minorHAnsi"/>
-          </w:rPr>
-          <w:t>m</w:t>
-        </w:r>
-        <w:r>
-          <w:rPr>
-            <w:rStyle w:val="Hyperlink"/>
-            <w:rFonts w:eastAsia="Calibri" w:cstheme="minorHAnsi"/>
-          </w:rPr>
-          <w:t>m</w:t>
+          <w:t>meta-data summ</w:t>
         </w:r>
         <w:r>
           <w:rPr>
@@ -612,13 +583,7 @@
         <w:rPr>
           <w:rFonts w:eastAsia="Calibri" w:cstheme="minorHAnsi"/>
         </w:rPr>
-        <w:t>- A final operating</w:t>
-      </w:r>
-      <w:r>
-        <w:rPr>
-          <w:rFonts w:eastAsia="Calibri" w:cstheme="minorHAnsi"/>
-        </w:rPr>
-        <w:t xml:space="preserve"> model structure (</w:t>
+        <w:t>- A final operating model structure (</w:t>
       </w:r>
       <w:hyperlink r:id="rId10">
         <w:r>
@@ -642,13 +607,7 @@
         <w:rPr>
           <w:rFonts w:eastAsia="Calibri" w:cstheme="minorHAnsi"/>
         </w:rPr>
-        <w:t>) was designed following feedback from the Core Modelling Group including a new model initialization by stock reduction analysis to account for catche</w:t>
-      </w:r>
-      <w:r>
-        <w:rPr>
-          <w:rFonts w:eastAsia="Calibri" w:cstheme="minorHAnsi"/>
-        </w:rPr>
-        <w:t>s before 1960</w:t>
+        <w:t>) was designed following feedback from the Core Modelling Group including a new model initialization by stock reduction analysis to account for catches before 1960</w:t>
       </w:r>
     </w:p>
     <w:p>
@@ -780,13 +739,7 @@
         <w:rPr>
           <w:rFonts w:eastAsia="Calibri" w:cstheme="minorHAnsi"/>
         </w:rPr>
-        <w:t xml:space="preserve"> was developed in R markdown and these were generated for each reference operat</w:t>
-      </w:r>
-      <w:r>
-        <w:rPr>
-          <w:rFonts w:eastAsia="Calibri" w:cstheme="minorHAnsi"/>
-        </w:rPr>
-        <w:t>ing model.</w:t>
+        <w:t xml:space="preserve"> was developed in R markdown and these were generated for each reference operating model.</w:t>
       </w:r>
     </w:p>
     <w:p>
@@ -805,13 +758,7 @@
         <w:rPr>
           <w:rFonts w:eastAsia="Calibri" w:cstheme="minorHAnsi"/>
         </w:rPr>
-        <w:t>- A comprehensive set of R functions were developed to allow for the simple and rapid design of operating models, fitting of operating models to data, design of management procedures, specification of performance metrics and the running of Manag</w:t>
-      </w:r>
-      <w:r>
-        <w:rPr>
-          <w:rFonts w:eastAsia="Calibri" w:cstheme="minorHAnsi"/>
-        </w:rPr>
-        <w:t>ement Strategy Evaluation</w:t>
+        <w:t>- A comprehensive set of R functions were developed to allow for the simple and rapid design of operating models, fitting of operating models to data, design of management procedures, specification of performance metrics and the running of Management Strategy Evaluation</w:t>
       </w:r>
     </w:p>
     <w:p>
@@ -838,21 +785,7 @@
             <w:rStyle w:val="Hyperlink"/>
             <w:rFonts w:eastAsia="Calibri" w:cstheme="minorHAnsi"/>
           </w:rPr>
-          <w:t>ABTM</w:t>
-        </w:r>
-        <w:r>
-          <w:rPr>
-            <w:rStyle w:val="Hyperlink"/>
-            <w:rFonts w:eastAsia="Calibri" w:cstheme="minorHAnsi"/>
-          </w:rPr>
-          <w:t>S</w:t>
-        </w:r>
-        <w:r>
-          <w:rPr>
-            <w:rStyle w:val="Hyperlink"/>
-            <w:rFonts w:eastAsia="Calibri" w:cstheme="minorHAnsi"/>
-          </w:rPr>
-          <w:t>E</w:t>
+          <w:t>ABTMSE</w:t>
         </w:r>
       </w:hyperlink>
       <w:r>
@@ -893,15 +826,7 @@
             <w:color w:val="0000FF"/>
             <w:u w:val="single"/>
           </w:rPr>
-          <w:t>ICCAT GitHub reposit</w:t>
-        </w:r>
-        <w:r>
-          <w:rPr>
-            <w:rFonts w:eastAsia="Calibri" w:cstheme="minorHAnsi"/>
-            <w:color w:val="0000FF"/>
-            <w:u w:val="single"/>
-          </w:rPr>
-          <w:t>ory</w:t>
+          <w:t>ICCAT GitHub repository</w:t>
         </w:r>
       </w:hyperlink>
       <w:r>
@@ -948,13 +873,7 @@
         <w:rPr>
           <w:rFonts w:eastAsia="Calibri" w:cstheme="minorHAnsi"/>
         </w:rPr>
-        <w:t>- An extensive user guide was developed in R markdown that describes the file structure, the project and guides users through the various functions of the R package including worked examples of the 7 steps of MSE development (of Punt an</w:t>
-      </w:r>
-      <w:r>
-        <w:rPr>
-          <w:rFonts w:eastAsia="Calibri" w:cstheme="minorHAnsi"/>
-        </w:rPr>
-        <w:t>d Donovan, 2007)(</w:t>
+        <w:t>- An extensive user guide was developed in R markdown that describes the file structure, the project and guides users through the various functions of the R package including worked examples of the 7 steps of MSE development (of Punt and Donovan, 2007)(</w:t>
       </w:r>
       <w:hyperlink r:id="rId15">
         <w:r>
@@ -1017,13 +936,7 @@
         <w:rPr>
           <w:rFonts w:eastAsia="Calibri" w:cstheme="minorHAnsi"/>
         </w:rPr>
-        <w:t xml:space="preserve"> repository and has links to vario</w:t>
-      </w:r>
-      <w:r>
-        <w:rPr>
-          <w:rFonts w:eastAsia="Calibri" w:cstheme="minorHAnsi"/>
-        </w:rPr>
-        <w:t>us documentation including all the functions and objects of the R package (</w:t>
+        <w:t xml:space="preserve"> repository and has links to various documentation including all the functions and objects of the R package (</w:t>
       </w:r>
       <w:hyperlink r:id="rId16">
         <w:r>
@@ -1058,13 +971,7 @@
         <w:rPr>
           <w:rFonts w:eastAsia="Calibri" w:cstheme="minorHAnsi"/>
         </w:rPr>
-        <w:t xml:space="preserve">- Software design documentation for the M3 assessment model, ABTMSE R package and an M3 </w:t>
-      </w:r>
-      <w:r>
-        <w:rPr>
-          <w:rFonts w:eastAsia="Calibri" w:cstheme="minorHAnsi"/>
-        </w:rPr>
-        <w:t xml:space="preserve">guide. </w:t>
+        <w:t xml:space="preserve">- Software design documentation for the M3 assessment model, ABTMSE R package and an M3 guide. </w:t>
       </w:r>
     </w:p>
     <w:p>
@@ -1491,16 +1398,7 @@
           <w:i/>
           <w:spacing w:val="15"/>
         </w:rPr>
-        <w:t>Operating model structure</w:t>
-      </w:r>
-      <w:r>
-        <w:rPr>
-          <w:rFonts w:ascii="Cambria" w:eastAsia="Cambria" w:hAnsi="Cambria" w:cstheme="minorHAnsi"/>
-          <w:b/>
-          <w:i/>
-          <w:spacing w:val="15"/>
-        </w:rPr>
-        <w:t xml:space="preserve"> updates</w:t>
+        <w:t>Operating model structure updates</w:t>
       </w:r>
     </w:p>
     <w:p>
@@ -1525,7 +1423,19 @@
         <w:rPr>
           <w:rFonts w:eastAsia="Calibri" w:cstheme="minorHAnsi"/>
         </w:rPr>
-        <w:t>Move to annual recruitment estimates</w:t>
+        <w:t xml:space="preserve">Move to </w:t>
+      </w:r>
+      <w:r>
+        <w:rPr>
+          <w:rFonts w:eastAsia="Calibri" w:cstheme="minorHAnsi"/>
+        </w:rPr>
+        <w:t>2-year</w:t>
+      </w:r>
+      <w:r>
+        <w:rPr>
+          <w:rFonts w:eastAsia="Calibri" w:cstheme="minorHAnsi"/>
+        </w:rPr>
+        <w:t xml:space="preserve"> recruitment estimates</w:t>
       </w:r>
       <w:r>
         <w:rPr>
@@ -1702,12 +1612,6 @@
         <w:gridCol w:w="8375"/>
       </w:tblGrid>
       <w:tr>
-        <w:tblPrEx>
-          <w:tblCellMar>
-            <w:top w:w="0" w:type="dxa"/>
-            <w:bottom w:w="0" w:type="dxa"/>
-          </w:tblCellMar>
-        </w:tblPrEx>
         <w:trPr>
           <w:trHeight w:val="1"/>
         </w:trPr>
@@ -1745,12 +1649,6 @@
         </w:tc>
       </w:tr>
       <w:tr>
-        <w:tblPrEx>
-          <w:tblCellMar>
-            <w:top w:w="0" w:type="dxa"/>
-            <w:bottom w:w="0" w:type="dxa"/>
-          </w:tblCellMar>
-        </w:tblPrEx>
         <w:trPr>
           <w:trHeight w:val="1"/>
         </w:trPr>
@@ -1842,12 +1740,6 @@
         </w:tc>
       </w:tr>
       <w:tr>
-        <w:tblPrEx>
-          <w:tblCellMar>
-            <w:top w:w="0" w:type="dxa"/>
-            <w:bottom w:w="0" w:type="dxa"/>
-          </w:tblCellMar>
-        </w:tblPrEx>
         <w:trPr>
           <w:trHeight w:val="1"/>
         </w:trPr>
@@ -1937,12 +1829,6 @@
         </w:tc>
       </w:tr>
       <w:tr>
-        <w:tblPrEx>
-          <w:tblCellMar>
-            <w:top w:w="0" w:type="dxa"/>
-            <w:bottom w:w="0" w:type="dxa"/>
-          </w:tblCellMar>
-        </w:tblPrEx>
         <w:trPr>
           <w:trHeight w:val="1"/>
         </w:trPr>
@@ -2065,12 +1951,6 @@
         <w:gridCol w:w="8374"/>
       </w:tblGrid>
       <w:tr>
-        <w:tblPrEx>
-          <w:tblCellMar>
-            <w:top w:w="0" w:type="dxa"/>
-            <w:bottom w:w="0" w:type="dxa"/>
-          </w:tblCellMar>
-        </w:tblPrEx>
         <w:trPr>
           <w:trHeight w:val="1"/>
         </w:trPr>
@@ -2108,12 +1988,6 @@
         </w:tc>
       </w:tr>
       <w:tr>
-        <w:tblPrEx>
-          <w:tblCellMar>
-            <w:top w:w="0" w:type="dxa"/>
-            <w:bottom w:w="0" w:type="dxa"/>
-          </w:tblCellMar>
-        </w:tblPrEx>
         <w:trPr>
           <w:trHeight w:val="1"/>
         </w:trPr>
@@ -2199,24 +2073,12 @@
               <w:rPr>
                 <w:rFonts w:ascii="Calibri" w:eastAsia="Calibri" w:hAnsi="Calibri" w:cs="Calibri"/>
               </w:rPr>
-              <w:t>Updated presentations and short report summarizing cu</w:t>
-            </w:r>
-            <w:r>
-              <w:rPr>
-                <w:rFonts w:ascii="Calibri" w:eastAsia="Calibri" w:hAnsi="Calibri" w:cs="Calibri"/>
-              </w:rPr>
-              <w:t xml:space="preserve">rrent status of deliverables and actions required to achieve them </w:t>
+              <w:t xml:space="preserve">Updated presentations and short report summarizing current status of deliverables and actions required to achieve them </w:t>
             </w:r>
           </w:p>
         </w:tc>
       </w:tr>
       <w:tr>
-        <w:tblPrEx>
-          <w:tblCellMar>
-            <w:top w:w="0" w:type="dxa"/>
-            <w:bottom w:w="0" w:type="dxa"/>
-          </w:tblCellMar>
-        </w:tblPrEx>
         <w:trPr>
           <w:trHeight w:val="1"/>
         </w:trPr>
@@ -2306,12 +2168,6 @@
         </w:tc>
       </w:tr>
       <w:tr>
-        <w:tblPrEx>
-          <w:tblCellMar>
-            <w:top w:w="0" w:type="dxa"/>
-            <w:bottom w:w="0" w:type="dxa"/>
-          </w:tblCellMar>
-        </w:tblPrEx>
         <w:trPr>
           <w:trHeight w:val="1"/>
         </w:trPr>
@@ -2401,12 +2257,6 @@
         </w:tc>
       </w:tr>
       <w:tr>
-        <w:tblPrEx>
-          <w:tblCellMar>
-            <w:top w:w="0" w:type="dxa"/>
-            <w:bottom w:w="0" w:type="dxa"/>
-          </w:tblCellMar>
-        </w:tblPrEx>
         <w:trPr>
           <w:trHeight w:val="1"/>
         </w:trPr>
@@ -2515,12 +2365,6 @@
         <w:gridCol w:w="15"/>
       </w:tblGrid>
       <w:tr>
-        <w:tblPrEx>
-          <w:tblCellMar>
-            <w:top w:w="0" w:type="dxa"/>
-            <w:bottom w:w="0" w:type="dxa"/>
-          </w:tblCellMar>
-        </w:tblPrEx>
         <w:trPr>
           <w:trHeight w:val="1"/>
         </w:trPr>
@@ -2558,12 +2402,6 @@
         </w:tc>
       </w:tr>
       <w:tr>
-        <w:tblPrEx>
-          <w:tblCellMar>
-            <w:top w:w="0" w:type="dxa"/>
-            <w:bottom w:w="0" w:type="dxa"/>
-          </w:tblCellMar>
-        </w:tblPrEx>
         <w:trPr>
           <w:gridAfter w:val="1"/>
           <w:wAfter w:w="15" w:type="dxa"/>
@@ -2651,24 +2489,12 @@
               <w:rPr>
                 <w:rFonts w:ascii="Calibri" w:eastAsia="Calibri" w:hAnsi="Calibri" w:cs="Calibri"/>
               </w:rPr>
-              <w:t>Updated presentations and short report summarizing current status of del</w:t>
-            </w:r>
-            <w:r>
-              <w:rPr>
-                <w:rFonts w:ascii="Calibri" w:eastAsia="Calibri" w:hAnsi="Calibri" w:cs="Calibri"/>
-              </w:rPr>
-              <w:t xml:space="preserve">iverables and actions required to achieve them </w:t>
+              <w:t xml:space="preserve">Updated presentations and short report summarizing current status of deliverables and actions required to achieve them </w:t>
             </w:r>
           </w:p>
         </w:tc>
       </w:tr>
       <w:tr>
-        <w:tblPrEx>
-          <w:tblCellMar>
-            <w:top w:w="0" w:type="dxa"/>
-            <w:bottom w:w="0" w:type="dxa"/>
-          </w:tblCellMar>
-        </w:tblPrEx>
         <w:trPr>
           <w:gridAfter w:val="1"/>
           <w:wAfter w:w="15" w:type="dxa"/>
@@ -2772,12 +2598,6 @@
         <w:gridCol w:w="8375"/>
       </w:tblGrid>
       <w:tr>
-        <w:tblPrEx>
-          <w:tblCellMar>
-            <w:top w:w="0" w:type="dxa"/>
-            <w:bottom w:w="0" w:type="dxa"/>
-          </w:tblCellMar>
-        </w:tblPrEx>
         <w:trPr>
           <w:trHeight w:val="1"/>
         </w:trPr>
@@ -2843,12 +2663,6 @@
         </w:tc>
       </w:tr>
       <w:tr>
-        <w:tblPrEx>
-          <w:tblCellMar>
-            <w:top w:w="0" w:type="dxa"/>
-            <w:bottom w:w="0" w:type="dxa"/>
-          </w:tblCellMar>
-        </w:tblPrEx>
         <w:trPr>
           <w:trHeight w:val="1"/>
         </w:trPr>
@@ -2977,12 +2791,6 @@
         </w:tc>
       </w:tr>
       <w:tr>
-        <w:tblPrEx>
-          <w:tblCellMar>
-            <w:top w:w="0" w:type="dxa"/>
-            <w:bottom w:w="0" w:type="dxa"/>
-          </w:tblCellMar>
-        </w:tblPrEx>
         <w:trPr>
           <w:trHeight w:val="1"/>
         </w:trPr>
@@ -3085,12 +2893,6 @@
         </w:tc>
       </w:tr>
       <w:tr>
-        <w:tblPrEx>
-          <w:tblCellMar>
-            <w:top w:w="0" w:type="dxa"/>
-            <w:bottom w:w="0" w:type="dxa"/>
-          </w:tblCellMar>
-        </w:tblPrEx>
         <w:trPr>
           <w:trHeight w:val="1"/>
         </w:trPr>
@@ -3187,12 +2989,6 @@
         </w:tc>
       </w:tr>
       <w:tr>
-        <w:tblPrEx>
-          <w:tblCellMar>
-            <w:top w:w="0" w:type="dxa"/>
-            <w:bottom w:w="0" w:type="dxa"/>
-          </w:tblCellMar>
-        </w:tblPrEx>
         <w:trPr>
           <w:trHeight w:val="1"/>
         </w:trPr>
@@ -3304,12 +3100,6 @@
         </w:tc>
       </w:tr>
       <w:tr>
-        <w:tblPrEx>
-          <w:tblCellMar>
-            <w:top w:w="0" w:type="dxa"/>
-            <w:bottom w:w="0" w:type="dxa"/>
-          </w:tblCellMar>
-        </w:tblPrEx>
         <w:trPr>
           <w:trHeight w:val="1"/>
         </w:trPr>
@@ -3439,12 +3229,6 @@
         </w:tc>
       </w:tr>
       <w:tr>
-        <w:tblPrEx>
-          <w:tblCellMar>
-            <w:top w:w="0" w:type="dxa"/>
-            <w:bottom w:w="0" w:type="dxa"/>
-          </w:tblCellMar>
-        </w:tblPrEx>
         <w:trPr>
           <w:trHeight w:val="1"/>
         </w:trPr>
@@ -3570,12 +3354,6 @@
         <w:gridCol w:w="5076"/>
       </w:tblGrid>
       <w:tr>
-        <w:tblPrEx>
-          <w:tblCellMar>
-            <w:top w:w="0" w:type="dxa"/>
-            <w:bottom w:w="0" w:type="dxa"/>
-          </w:tblCellMar>
-        </w:tblPrEx>
         <w:trPr>
           <w:trHeight w:val="1"/>
         </w:trPr>
@@ -3640,12 +3418,6 @@
         </w:tc>
       </w:tr>
       <w:tr>
-        <w:tblPrEx>
-          <w:tblCellMar>
-            <w:top w:w="0" w:type="dxa"/>
-            <w:bottom w:w="0" w:type="dxa"/>
-          </w:tblCellMar>
-        </w:tblPrEx>
         <w:trPr>
           <w:trHeight w:val="1"/>
         </w:trPr>
@@ -3783,44 +3555,44 @@
                 <w:b/>
                 <w:sz w:val="20"/>
               </w:rPr>
-              <w:t>Added (M3 v1.0):</w:t>
-            </w:r>
-          </w:p>
-          <w:p>
-            <w:pPr>
-              <w:spacing w:after="0" w:line="240" w:lineRule="auto"/>
-              <w:rPr>
-                <w:rFonts w:ascii="Calibri" w:eastAsia="Calibri" w:hAnsi="Calibri" w:cs="Calibri"/>
-              </w:rPr>
-            </w:pPr>
-            <w:proofErr w:type="gramStart"/>
+              <w:t>Added (M3 v1.</w:t>
+            </w:r>
             <w:r>
               <w:rPr>
                 <w:rFonts w:ascii="Calibri" w:eastAsia="Calibri" w:hAnsi="Calibri" w:cs="Calibri"/>
                 <w:b/>
                 <w:sz w:val="20"/>
               </w:rPr>
-              <w:t>age-based</w:t>
-            </w:r>
-            <w:proofErr w:type="gramEnd"/>
+              <w:t>4</w:t>
+            </w:r>
             <w:r>
               <w:rPr>
                 <w:rFonts w:ascii="Calibri" w:eastAsia="Calibri" w:hAnsi="Calibri" w:cs="Calibri"/>
                 <w:b/>
                 <w:sz w:val="20"/>
               </w:rPr>
-              <w:t xml:space="preserve"> movement, plus group, model initialization at equilibrium estimated F, recruitment predicted from SSB in previous year, a prior for depletion to allow the model to fit specified depletion.</w:t>
+              <w:t>):</w:t>
+            </w:r>
+          </w:p>
+          <w:p>
+            <w:pPr>
+              <w:spacing w:after="0" w:line="240" w:lineRule="auto"/>
+              <w:rPr>
+                <w:rFonts w:ascii="Calibri" w:eastAsia="Calibri" w:hAnsi="Calibri" w:cs="Calibri"/>
+              </w:rPr>
+            </w:pPr>
+            <w:r>
+              <w:rPr>
+                <w:rFonts w:ascii="Calibri" w:eastAsia="Calibri" w:hAnsi="Calibri" w:cs="Calibri"/>
+                <w:b/>
+                <w:sz w:val="20"/>
+              </w:rPr>
+              <w:t>age-based movement, plus group, model initialization at equilibrium estimated F, recruitment predicted from SSB in previous year, a prior for depletion to allow the model to fit specified depletion.</w:t>
             </w:r>
           </w:p>
         </w:tc>
       </w:tr>
       <w:tr>
-        <w:tblPrEx>
-          <w:tblCellMar>
-            <w:top w:w="0" w:type="dxa"/>
-            <w:bottom w:w="0" w:type="dxa"/>
-          </w:tblCellMar>
-        </w:tblPrEx>
         <w:trPr>
           <w:trHeight w:val="1"/>
         </w:trPr>
@@ -3976,12 +3748,6 @@
         </w:tc>
       </w:tr>
       <w:tr>
-        <w:tblPrEx>
-          <w:tblCellMar>
-            <w:top w:w="0" w:type="dxa"/>
-            <w:bottom w:w="0" w:type="dxa"/>
-          </w:tblCellMar>
-        </w:tblPrEx>
         <w:trPr>
           <w:trHeight w:val="1"/>
         </w:trPr>
@@ -4120,12 +3886,6 @@
         </w:tc>
       </w:tr>
       <w:tr>
-        <w:tblPrEx>
-          <w:tblCellMar>
-            <w:top w:w="0" w:type="dxa"/>
-            <w:bottom w:w="0" w:type="dxa"/>
-          </w:tblCellMar>
-        </w:tblPrEx>
         <w:trPr>
           <w:trHeight w:val="1"/>
         </w:trPr>
@@ -4264,12 +4024,6 @@
         </w:tc>
       </w:tr>
       <w:tr>
-        <w:tblPrEx>
-          <w:tblCellMar>
-            <w:top w:w="0" w:type="dxa"/>
-            <w:bottom w:w="0" w:type="dxa"/>
-          </w:tblCellMar>
-        </w:tblPrEx>
         <w:trPr>
           <w:trHeight w:val="1"/>
         </w:trPr>
@@ -4424,12 +4178,6 @@
         </w:tc>
       </w:tr>
       <w:tr>
-        <w:tblPrEx>
-          <w:tblCellMar>
-            <w:top w:w="0" w:type="dxa"/>
-            <w:bottom w:w="0" w:type="dxa"/>
-          </w:tblCellMar>
-        </w:tblPrEx>
         <w:trPr>
           <w:trHeight w:val="1"/>
         </w:trPr>
@@ -4627,12 +4375,6 @@
         </w:tc>
       </w:tr>
       <w:tr>
-        <w:tblPrEx>
-          <w:tblCellMar>
-            <w:top w:w="0" w:type="dxa"/>
-            <w:bottom w:w="0" w:type="dxa"/>
-          </w:tblCellMar>
-        </w:tblPrEx>
         <w:trPr>
           <w:trHeight w:val="1"/>
         </w:trPr>
@@ -4749,8 +4491,6 @@
           <w:sz w:val="24"/>
         </w:rPr>
       </w:pPr>
-      <w:bookmarkStart w:id="0" w:name="_GoBack"/>
-      <w:bookmarkEnd w:id="0"/>
       <w:r>
         <w:rPr>
           <w:rFonts w:ascii="Cambria" w:eastAsia="Cambria" w:hAnsi="Cambria" w:cs="Cambria"/>
@@ -4759,7 +4499,7 @@
           <w:sz w:val="24"/>
         </w:rPr>
         <w:lastRenderedPageBreak/>
-        <w:t>orkplan for achieving deliverable</w:t>
+        <w:t>W</w:t>
       </w:r>
       <w:r>
         <w:rPr>
@@ -4768,6 +4508,15 @@
           <w:color w:val="000000"/>
           <w:sz w:val="24"/>
         </w:rPr>
+        <w:t>orkplan for achieving deliverable</w:t>
+      </w:r>
+      <w:r>
+        <w:rPr>
+          <w:rFonts w:ascii="Cambria" w:eastAsia="Cambria" w:hAnsi="Cambria" w:cs="Cambria"/>
+          <w:b/>
+          <w:color w:val="000000"/>
+          <w:sz w:val="24"/>
+        </w:rPr>
         <w:t>s</w:t>
       </w:r>
     </w:p>
@@ -4775,7 +4524,7 @@
       <w:pPr>
         <w:keepNext/>
         <w:keepLines/>
-        <w:spacing w:before="480" w:after="200" w:line="276" w:lineRule="auto"/>
+        <w:spacing w:after="240" w:line="276" w:lineRule="auto"/>
         <w:rPr>
           <w:rFonts w:ascii="Cambria" w:eastAsia="Cambria" w:hAnsi="Cambria" w:cs="Cambria"/>
           <w:b/>
@@ -4797,7 +4546,8 @@
       <w:pPr>
         <w:keepNext/>
         <w:keepLines/>
-        <w:spacing w:before="480" w:after="200" w:line="276" w:lineRule="auto"/>
+        <w:spacing w:after="240" w:line="276" w:lineRule="auto"/>
+        <w:ind w:left="284"/>
         <w:rPr>
           <w:rFonts w:eastAsia="Cambria" w:cstheme="minorHAnsi"/>
           <w:color w:val="000000"/>
@@ -4808,25 +4558,79 @@
           <w:rFonts w:eastAsia="Cambria" w:cstheme="minorHAnsi"/>
           <w:color w:val="000000"/>
         </w:rPr>
-        <w:t>A summary report of OM conditioning should be circulated to the CMG and BFT working group. An initial SCRS paper (SCRS) has been submitted to this meeting detailing results of the early operating models</w:t>
+        <w:t>A summary report of OM conditioning should be circulated to the CMG and BFT working group. An initial SCRS paper (SCRS</w:t>
+      </w:r>
+      <w:r>
+        <w:rPr>
+          <w:rFonts w:eastAsia="Cambria" w:cstheme="minorHAnsi"/>
+          <w:color w:val="000000"/>
+        </w:rPr>
+        <w:t>/2017/139</w:t>
+      </w:r>
+      <w:r>
+        <w:rPr>
+          <w:rFonts w:eastAsia="Cambria" w:cstheme="minorHAnsi"/>
+          <w:color w:val="000000"/>
+        </w:rPr>
+        <w:t>) has been submitted to this meeting detailing results of the early operating models</w:t>
+      </w:r>
+      <w:r>
+        <w:rPr>
+          <w:rFonts w:eastAsia="Cambria" w:cstheme="minorHAnsi"/>
+          <w:color w:val="000000"/>
+        </w:rPr>
+        <w:t>.</w:t>
+      </w:r>
+      <w:r>
+        <w:rPr>
+          <w:rFonts w:eastAsia="Cambria" w:cstheme="minorHAnsi"/>
+          <w:color w:val="000000"/>
+        </w:rPr>
+        <w:t xml:space="preserve"> Operating model fits for all reference O</w:t>
+      </w:r>
+      <w:r>
+        <w:rPr>
+          <w:rFonts w:eastAsia="Cambria" w:cstheme="minorHAnsi"/>
+          <w:color w:val="000000"/>
+        </w:rPr>
+        <w:t>M</w:t>
+      </w:r>
+      <w:r>
+        <w:rPr>
+          <w:rFonts w:eastAsia="Cambria" w:cstheme="minorHAnsi"/>
+          <w:color w:val="000000"/>
+        </w:rPr>
+        <w:t xml:space="preserve">s are also to be provided to the CMG. </w:t>
+      </w:r>
+      <w:r>
+        <w:rPr>
+          <w:rFonts w:eastAsia="Cambria" w:cstheme="minorHAnsi"/>
+          <w:color w:val="000000"/>
+        </w:rPr>
+        <w:t xml:space="preserve">The central challenge of finalizing operating models rests on the CMG (via requests / updates by the technical </w:t>
+      </w:r>
+      <w:proofErr w:type="spellStart"/>
+      <w:r>
+        <w:rPr>
+          <w:rFonts w:eastAsia="Cambria" w:cstheme="minorHAnsi"/>
+          <w:color w:val="000000"/>
+        </w:rPr>
+        <w:t>assisstant</w:t>
+      </w:r>
+      <w:proofErr w:type="spellEnd"/>
+      <w:r>
+        <w:rPr>
+          <w:rFonts w:eastAsia="Cambria" w:cstheme="minorHAnsi"/>
+          <w:color w:val="000000"/>
+        </w:rPr>
+        <w:t xml:space="preserve">). </w:t>
       </w:r>
     </w:p>
     <w:p>
       <w:pPr>
         <w:keepNext/>
         <w:keepLines/>
-        <w:spacing w:before="480" w:after="200" w:line="276" w:lineRule="auto"/>
-        <w:rPr>
-          <w:rFonts w:eastAsia="Cambria" w:cstheme="minorHAnsi"/>
-          <w:color w:val="000000"/>
-        </w:rPr>
-      </w:pPr>
-    </w:p>
-    <w:p>
-      <w:pPr>
-        <w:keepNext/>
-        <w:keepLines/>
-        <w:spacing w:before="480" w:after="200" w:line="276" w:lineRule="auto"/>
+        <w:spacing w:after="240" w:line="276" w:lineRule="auto"/>
         <w:rPr>
           <w:rFonts w:ascii="Cambria" w:eastAsia="Cambria" w:hAnsi="Cambria" w:cstheme="minorHAnsi"/>
           <w:b/>
@@ -4848,19 +4652,90 @@
       <w:pPr>
         <w:keepNext/>
         <w:keepLines/>
-        <w:spacing w:before="480" w:after="200" w:line="276" w:lineRule="auto"/>
-        <w:rPr>
-          <w:rFonts w:ascii="Cambria" w:eastAsia="Cambria" w:hAnsi="Cambria" w:cs="Cambria"/>
+        <w:spacing w:after="120" w:line="276" w:lineRule="auto"/>
+        <w:ind w:left="284"/>
+        <w:rPr>
+          <w:rFonts w:eastAsia="Cambria" w:cstheme="minorHAnsi"/>
           <w:color w:val="000000"/>
-          <w:sz w:val="24"/>
-        </w:rPr>
-      </w:pPr>
+        </w:rPr>
+      </w:pPr>
+      <w:r>
+        <w:rPr>
+          <w:rFonts w:eastAsia="Cambria" w:cstheme="minorHAnsi"/>
+          <w:color w:val="000000"/>
+        </w:rPr>
+        <w:t xml:space="preserve">A </w:t>
+      </w:r>
+      <w:r>
+        <w:rPr>
+          <w:rFonts w:eastAsia="Cambria" w:cstheme="minorHAnsi"/>
+          <w:color w:val="000000"/>
+        </w:rPr>
+        <w:t>Two peer-review papers are being drafted:</w:t>
+      </w:r>
     </w:p>
     <w:p>
       <w:pPr>
         <w:keepNext/>
         <w:keepLines/>
-        <w:spacing w:before="480" w:after="200" w:line="276" w:lineRule="auto"/>
+        <w:spacing w:after="0" w:line="276" w:lineRule="auto"/>
+        <w:ind w:left="284"/>
+        <w:rPr>
+          <w:rFonts w:eastAsia="Cambria" w:cstheme="minorHAnsi"/>
+          <w:color w:val="000000"/>
+        </w:rPr>
+      </w:pPr>
+      <w:r>
+        <w:rPr>
+          <w:rFonts w:eastAsia="Cambria" w:cstheme="minorHAnsi"/>
+          <w:color w:val="000000"/>
+        </w:rPr>
+        <w:t>“Strategies and Tactics in the Campaign for Sustainability of Atlantic Bluefin Tuna”</w:t>
+      </w:r>
+    </w:p>
+    <w:p>
+      <w:pPr>
+        <w:keepNext/>
+        <w:keepLines/>
+        <w:spacing w:after="120" w:line="276" w:lineRule="auto"/>
+        <w:ind w:left="284"/>
+        <w:rPr>
+          <w:rFonts w:eastAsia="Cambria" w:cstheme="minorHAnsi"/>
+          <w:color w:val="000000"/>
+        </w:rPr>
+      </w:pPr>
+      <w:r>
+        <w:rPr>
+          <w:rFonts w:eastAsia="Cambria" w:cstheme="minorHAnsi"/>
+          <w:color w:val="000000"/>
+        </w:rPr>
+        <w:t>“Managing complex fisheries using gene tagging”</w:t>
+      </w:r>
+    </w:p>
+    <w:p>
+      <w:pPr>
+        <w:keepNext/>
+        <w:keepLines/>
+        <w:spacing w:after="240" w:line="276" w:lineRule="auto"/>
+        <w:ind w:left="284"/>
+        <w:rPr>
+          <w:rFonts w:eastAsia="Cambria" w:cstheme="minorHAnsi"/>
+          <w:color w:val="000000"/>
+        </w:rPr>
+      </w:pPr>
+      <w:r>
+        <w:rPr>
+          <w:rFonts w:eastAsia="Cambria" w:cstheme="minorHAnsi"/>
+          <w:color w:val="000000"/>
+        </w:rPr>
+        <w:t xml:space="preserve">In addition, at least one SCRS paper should provide the results of MP testing. </w:t>
+      </w:r>
+    </w:p>
+    <w:p>
+      <w:pPr>
+        <w:keepNext/>
+        <w:keepLines/>
+        <w:spacing w:after="240" w:line="276" w:lineRule="auto"/>
         <w:rPr>
           <w:rFonts w:ascii="Cambria" w:eastAsia="Cambria" w:hAnsi="Cambria" w:cs="Cambria"/>
           <w:b/>
@@ -4875,9 +4750,8 @@
           <w:i/>
           <w:color w:val="000000"/>
         </w:rPr>
-        <w:t xml:space="preserve">Deliverable 4i – 4iv. Updated repository, SDP, test unit, </w:t>
-      </w:r>
-      <w:proofErr w:type="gramStart"/>
+        <w:t>Deliverable</w:t>
+      </w:r>
       <w:r>
         <w:rPr>
           <w:rFonts w:ascii="Cambria" w:eastAsia="Cambria" w:hAnsi="Cambria" w:cs="Cambria"/>
@@ -4885,9 +4759,8 @@
           <w:i/>
           <w:color w:val="000000"/>
         </w:rPr>
-        <w:t>meta</w:t>
-      </w:r>
-      <w:proofErr w:type="gramEnd"/>
+        <w:t>s</w:t>
+      </w:r>
       <w:r>
         <w:rPr>
           <w:rFonts w:ascii="Cambria" w:eastAsia="Cambria" w:hAnsi="Cambria" w:cs="Cambria"/>
@@ -4895,26 +4768,40 @@
           <w:i/>
           <w:color w:val="000000"/>
         </w:rPr>
-        <w:t xml:space="preserve"> database</w:t>
+        <w:t xml:space="preserve"> 4i – 4iv. Updated repository, SDP, test unit, meta database</w:t>
       </w:r>
     </w:p>
     <w:p>
       <w:pPr>
         <w:keepNext/>
         <w:keepLines/>
-        <w:spacing w:before="480" w:after="200" w:line="276" w:lineRule="auto"/>
-        <w:rPr>
-          <w:rFonts w:ascii="Cambria" w:eastAsia="Cambria" w:hAnsi="Cambria" w:cs="Cambria"/>
+        <w:spacing w:after="240" w:line="276" w:lineRule="auto"/>
+        <w:ind w:left="284"/>
+        <w:rPr>
+          <w:rFonts w:eastAsia="Cambria" w:cstheme="minorHAnsi"/>
           <w:color w:val="000000"/>
-          <w:sz w:val="24"/>
-        </w:rPr>
-      </w:pPr>
+        </w:rPr>
+      </w:pPr>
+      <w:r>
+        <w:rPr>
+          <w:rFonts w:eastAsia="Cambria" w:cstheme="minorHAnsi"/>
+          <w:color w:val="000000"/>
+        </w:rPr>
+        <w:t xml:space="preserve">The most straightforward </w:t>
+      </w:r>
+      <w:r>
+        <w:rPr>
+          <w:rFonts w:eastAsia="Cambria" w:cstheme="minorHAnsi"/>
+          <w:color w:val="000000"/>
+        </w:rPr>
+        <w:t xml:space="preserve">of the deliverables this simply requires an update in the various products. </w:t>
+      </w:r>
     </w:p>
     <w:p>
       <w:pPr>
         <w:keepNext/>
         <w:keepLines/>
-        <w:spacing w:before="480" w:after="200" w:line="276" w:lineRule="auto"/>
+        <w:spacing w:after="240" w:line="276" w:lineRule="auto"/>
         <w:rPr>
           <w:rFonts w:ascii="Cambria" w:eastAsia="Cambria" w:hAnsi="Cambria" w:cs="Cambria"/>
           <w:b/>
@@ -4953,6 +4840,8 @@
     </w:p>
     <w:p>
       <w:pPr>
+        <w:spacing w:after="240"/>
+        <w:ind w:left="284"/>
         <w:rPr>
           <w:rFonts w:eastAsia="Cambria"/>
         </w:rPr>
@@ -4961,43 +4850,46 @@
         <w:rPr>
           <w:rFonts w:eastAsia="Cambria"/>
         </w:rPr>
-        <w:t>Gauge interest among bluefin tuna working group attendees on interest in developing management procedures</w:t>
-      </w:r>
-    </w:p>
-    <w:p>
-      <w:pPr>
+        <w:t>Develop interest among</w:t>
+      </w:r>
+      <w:r>
         <w:rPr>
           <w:rFonts w:eastAsia="Cambria"/>
         </w:rPr>
-      </w:pPr>
+        <w:t xml:space="preserve"> bluefin tuna working group attendees on develop</w:t>
+      </w:r>
       <w:r>
         <w:rPr>
           <w:rFonts w:eastAsia="Cambria"/>
         </w:rPr>
-        <w:t xml:space="preserve">Reach out to interested parties and </w:t>
-      </w:r>
-      <w:r>
+        <w:t>ment / co-development of MPs.</w:t>
+      </w:r>
+    </w:p>
+    <w:p>
+      <w:pPr>
+        <w:spacing w:after="240"/>
+        <w:ind w:left="284"/>
         <w:rPr>
           <w:rFonts w:eastAsia="Cambria"/>
         </w:rPr>
-        <w:t>develop their MP ideas in collaboration</w:t>
-      </w:r>
-    </w:p>
-    <w:p>
-      <w:pPr>
+      </w:pPr>
+      <w:r>
         <w:rPr>
           <w:rFonts w:eastAsia="Cambria"/>
         </w:rPr>
-      </w:pPr>
+        <w:t>Reach out to interested parties and develop their MP ideas in collaboration</w:t>
+      </w:r>
       <w:r>
         <w:rPr>
           <w:rFonts w:eastAsia="Cambria"/>
         </w:rPr>
-        <w:t>Schedule a webinar to demonstrate MP development and testing</w:t>
-      </w:r>
-    </w:p>
-    <w:p>
-      <w:pPr>
+        <w:t>.</w:t>
+      </w:r>
+    </w:p>
+    <w:p>
+      <w:pPr>
+        <w:spacing w:after="240"/>
+        <w:ind w:left="284"/>
         <w:rPr>
           <w:rFonts w:eastAsia="Cambria"/>
         </w:rPr>
@@ -5006,36 +4898,34 @@
         <w:rPr>
           <w:rFonts w:eastAsia="Cambria"/>
         </w:rPr>
+        <w:t xml:space="preserve">At September meeting </w:t>
+      </w:r>
+      <w:r>
+        <w:rPr>
+          <w:rFonts w:eastAsia="Cambria"/>
+        </w:rPr>
+        <w:t>demonstrate MP development and testing</w:t>
+      </w:r>
+      <w:r>
+        <w:rPr>
+          <w:rFonts w:eastAsia="Cambria"/>
+        </w:rPr>
+        <w:t xml:space="preserve"> (possibly organize a webinar among collaborators in the interim).</w:t>
+      </w:r>
+    </w:p>
+    <w:p>
+      <w:pPr>
+        <w:spacing w:after="240"/>
+        <w:ind w:left="284"/>
+        <w:rPr>
+          <w:rFonts w:eastAsia="Cambria"/>
+        </w:rPr>
+      </w:pPr>
+      <w:r>
+        <w:rPr>
+          <w:rFonts w:eastAsia="Cambria"/>
+        </w:rPr>
         <w:t xml:space="preserve">Produce and SCRS paper documenting the results of MP MSE testing. </w:t>
-      </w:r>
-    </w:p>
-    <w:p>
-      <w:pPr>
-        <w:rPr>
-          <w:rFonts w:ascii="Cambria" w:eastAsia="Cambria" w:hAnsi="Cambria" w:cs="Cambria"/>
-        </w:rPr>
-      </w:pPr>
-    </w:p>
-    <w:p>
-      <w:pPr>
-        <w:keepNext/>
-        <w:keepLines/>
-        <w:spacing w:before="480" w:after="0" w:line="276" w:lineRule="auto"/>
-        <w:rPr>
-          <w:rFonts w:ascii="Cambria" w:eastAsia="Cambria" w:hAnsi="Cambria" w:cs="Cambria"/>
-          <w:b/>
-          <w:color w:val="000000"/>
-          <w:sz w:val="24"/>
-        </w:rPr>
-      </w:pPr>
-      <w:r>
-        <w:rPr>
-          <w:rFonts w:ascii="Cambria" w:eastAsia="Cambria" w:hAnsi="Cambria" w:cs="Cambria"/>
-          <w:b/>
-          <w:color w:val="000000"/>
-          <w:sz w:val="24"/>
-        </w:rPr>
-        <w:t>Other outstanding issues</w:t>
       </w:r>
     </w:p>
     <w:sectPr>
@@ -6927,7 +6817,7 @@
 </file>
 
 <file path=customXml/itemProps1.xml><?xml version="1.0" encoding="utf-8"?>
-<ds:datastoreItem xmlns:ds="http://schemas.openxmlformats.org/officeDocument/2006/customXml" ds:itemID="{E703F570-9338-4557-B0D1-388FA551E4D0}">
+<ds:datastoreItem xmlns:ds="http://schemas.openxmlformats.org/officeDocument/2006/customXml" ds:itemID="{0E744421-F101-408E-AE2B-B3C4C1FBFCD5}">
   <ds:schemaRefs>
     <ds:schemaRef ds:uri="http://schemas.openxmlformats.org/officeDocument/2006/bibliography"/>
   </ds:schemaRefs>

</xml_diff>